<commit_message>
Docs: [D02-G-00] Add group documents
</commit_message>
<xml_diff>
--- a/reports/Group/00 - Requirements - Group.docx
+++ b/reports/Group/00 - Requirements - Group.docx
@@ -232,7 +232,19 @@
                   <w:rPr>
                     <w:rFonts w:asciiTheme="majorHAnsi" w:hAnsiTheme="majorHAnsi" w:cstheme="majorHAnsi"/>
                   </w:rPr>
-                  <w:t xml:space="preserve"> https://github.com/FernandoTC18/Acme-ANS-D01  </w:t>
+                  <w:t xml:space="preserve"> https://github.com/FernandoTC18/Acme-ANS-D0</w:t>
+                </w:r>
+                <w:r>
+                  <w:rPr>
+                    <w:rFonts w:asciiTheme="majorHAnsi" w:hAnsiTheme="majorHAnsi" w:cstheme="majorHAnsi"/>
+                  </w:rPr>
+                  <w:t>2</w:t>
+                </w:r>
+                <w:r>
+                  <w:rPr>
+                    <w:rFonts w:asciiTheme="majorHAnsi" w:hAnsiTheme="majorHAnsi" w:cstheme="majorHAnsi"/>
+                  </w:rPr>
+                  <w:t xml:space="preserve">  </w:t>
                 </w:r>
               </w:sdtContent>
             </w:sdt>
@@ -783,7 +795,13 @@
                   <w:rPr>
                     <w:rFonts w:asciiTheme="majorHAnsi" w:hAnsiTheme="majorHAnsi" w:cstheme="majorHAnsi"/>
                   </w:rPr>
-                  <w:t>, Operator</w:t>
+                  <w:t xml:space="preserve">, </w:t>
+                </w:r>
+                <w:r>
+                  <w:rPr>
+                    <w:rFonts w:asciiTheme="majorHAnsi" w:hAnsiTheme="majorHAnsi" w:cstheme="majorHAnsi"/>
+                  </w:rPr>
+                  <w:t>Manager</w:t>
                 </w:r>
                 <w:r>
                   <w:rPr>
@@ -1213,12 +1231,14 @@
                   </w:rPr>
                   <w:t xml:space="preserve"> </w:t>
                 </w:r>
+                <w:proofErr w:type="spellStart"/>
                 <w:r>
                   <w:rPr>
                     <w:rFonts w:asciiTheme="majorHAnsi" w:hAnsiTheme="majorHAnsi" w:cstheme="majorHAnsi"/>
                   </w:rPr>
                   <w:t>samtambal</w:t>
                 </w:r>
+                <w:proofErr w:type="spellEnd"/>
                 <w:r>
                   <w:rPr>
                     <w:rFonts w:asciiTheme="majorHAnsi" w:hAnsiTheme="majorHAnsi" w:cstheme="majorHAnsi"/>
@@ -1665,13 +1685,47 @@
                   </w:rPr>
                   <w:t xml:space="preserve"> </w:t>
                 </w:r>
+                <w:proofErr w:type="spellStart"/>
                 <w:r>
                   <w:rPr>
                     <w:rFonts w:asciiTheme="majorHAnsi" w:hAnsiTheme="majorHAnsi" w:cstheme="majorHAnsi"/>
                     <w:lang w:val="es-ES"/>
                   </w:rPr>
-                  <w:t>Manager, Developer, Tester</w:t>
+                  <w:t>Operator</w:t>
                 </w:r>
+                <w:proofErr w:type="spellEnd"/>
+                <w:r>
+                  <w:rPr>
+                    <w:rFonts w:asciiTheme="majorHAnsi" w:hAnsiTheme="majorHAnsi" w:cstheme="majorHAnsi"/>
+                    <w:lang w:val="es-ES"/>
+                  </w:rPr>
+                  <w:t xml:space="preserve">, </w:t>
+                </w:r>
+                <w:proofErr w:type="spellStart"/>
+                <w:r>
+                  <w:rPr>
+                    <w:rFonts w:asciiTheme="majorHAnsi" w:hAnsiTheme="majorHAnsi" w:cstheme="majorHAnsi"/>
+                    <w:lang w:val="es-ES"/>
+                  </w:rPr>
+                  <w:t>Developer</w:t>
+                </w:r>
+                <w:proofErr w:type="spellEnd"/>
+                <w:r>
+                  <w:rPr>
+                    <w:rFonts w:asciiTheme="majorHAnsi" w:hAnsiTheme="majorHAnsi" w:cstheme="majorHAnsi"/>
+                    <w:lang w:val="es-ES"/>
+                  </w:rPr>
+                  <w:t xml:space="preserve">, </w:t>
+                </w:r>
+                <w:proofErr w:type="spellStart"/>
+                <w:r>
+                  <w:rPr>
+                    <w:rFonts w:asciiTheme="majorHAnsi" w:hAnsiTheme="majorHAnsi" w:cstheme="majorHAnsi"/>
+                    <w:lang w:val="es-ES"/>
+                  </w:rPr>
+                  <w:t>Tester</w:t>
+                </w:r>
+                <w:proofErr w:type="spellEnd"/>
                 <w:r>
                   <w:rPr>
                     <w:rFonts w:asciiTheme="majorHAnsi" w:hAnsiTheme="majorHAnsi" w:cstheme="majorHAnsi"/>
@@ -1774,7 +1828,7 @@
                   <w:rPr>
                     <w:rFonts w:asciiTheme="majorHAnsi" w:hAnsiTheme="majorHAnsi" w:cstheme="majorHAnsi"/>
                   </w:rPr>
-                  <w:t>9</w:t>
+                  <w:t>2</w:t>
                 </w:r>
                 <w:r>
                   <w:rPr>
@@ -2368,7 +2422,13 @@
         </w:sdtPr>
         <w:sdtContent>
           <w:r>
-            <w:t xml:space="preserve">    </w:t>
+            <w:t xml:space="preserve"> </w:t>
+          </w:r>
+          <w:r>
+            <w:t xml:space="preserve"> X</w:t>
+          </w:r>
+          <w:r>
+            <w:t xml:space="preserve">   </w:t>
           </w:r>
         </w:sdtContent>
       </w:sdt>
@@ -2540,7 +2600,13 @@
         </w:sdtPr>
         <w:sdtContent>
           <w:r>
-            <w:t xml:space="preserve">    </w:t>
+            <w:t xml:space="preserve"> </w:t>
+          </w:r>
+          <w:r>
+            <w:t xml:space="preserve"> X</w:t>
+          </w:r>
+          <w:r>
+            <w:t xml:space="preserve">   </w:t>
           </w:r>
         </w:sdtContent>
       </w:sdt>
@@ -2752,7 +2818,13 @@
         </w:sdtPr>
         <w:sdtContent>
           <w:r>
-            <w:t xml:space="preserve">    </w:t>
+            <w:t xml:space="preserve">  </w:t>
+          </w:r>
+          <w:r>
+            <w:t xml:space="preserve">X </w:t>
+          </w:r>
+          <w:r>
+            <w:t xml:space="preserve">  </w:t>
           </w:r>
         </w:sdtContent>
       </w:sdt>
@@ -2942,7 +3014,13 @@
         </w:sdtPr>
         <w:sdtContent>
           <w:r>
-            <w:t xml:space="preserve">    </w:t>
+            <w:t xml:space="preserve"> </w:t>
+          </w:r>
+          <w:r>
+            <w:t xml:space="preserve"> X</w:t>
+          </w:r>
+          <w:r>
+            <w:t xml:space="preserve">   </w:t>
           </w:r>
         </w:sdtContent>
       </w:sdt>
@@ -3179,7 +3257,13 @@
         </w:sdtPr>
         <w:sdtContent>
           <w:r>
-            <w:t xml:space="preserve">    </w:t>
+            <w:t xml:space="preserve"> </w:t>
+          </w:r>
+          <w:r>
+            <w:t xml:space="preserve"> X</w:t>
+          </w:r>
+          <w:r>
+            <w:t xml:space="preserve">   </w:t>
           </w:r>
         </w:sdtContent>
       </w:sdt>
@@ -3307,7 +3391,13 @@
         </w:sdtPr>
         <w:sdtContent>
           <w:r>
-            <w:t xml:space="preserve">    </w:t>
+            <w:t xml:space="preserve">  </w:t>
+          </w:r>
+          <w:r>
+            <w:t xml:space="preserve">X </w:t>
+          </w:r>
+          <w:r>
+            <w:t xml:space="preserve">  </w:t>
           </w:r>
         </w:sdtContent>
       </w:sdt>
@@ -3379,7 +3469,13 @@
         </w:sdtPr>
         <w:sdtContent>
           <w:r>
-            <w:t xml:space="preserve">    </w:t>
+            <w:t xml:space="preserve">  </w:t>
+          </w:r>
+          <w:r>
+            <w:t xml:space="preserve">X </w:t>
+          </w:r>
+          <w:r>
+            <w:t xml:space="preserve">  </w:t>
           </w:r>
         </w:sdtContent>
       </w:sdt>
@@ -11118,23 +11214,11 @@
     <w:pitch w:val="variable"/>
     <w:sig w:usb0="E00002FF" w:usb1="2AC7FDFF" w:usb2="00000016" w:usb3="00000000" w:csb0="0002009F" w:csb1="00000000"/>
   </w:font>
-  <w:font w:name="Aptos">
-    <w:charset w:val="00"/>
-    <w:family w:val="swiss"/>
-    <w:pitch w:val="variable"/>
-    <w:sig w:usb0="20000287" w:usb1="00000003" w:usb2="00000000" w:usb3="00000000" w:csb0="0000019F" w:csb1="00000000"/>
-  </w:font>
   <w:font w:name="Yu Mincho">
     <w:charset w:val="80"/>
     <w:family w:val="roman"/>
     <w:pitch w:val="variable"/>
     <w:sig w:usb0="800002E7" w:usb1="2AC7FCFF" w:usb2="00000012" w:usb3="00000000" w:csb0="0002009F" w:csb1="00000000"/>
-  </w:font>
-  <w:font w:name="Aptos Display">
-    <w:charset w:val="00"/>
-    <w:family w:val="swiss"/>
-    <w:pitch w:val="variable"/>
-    <w:sig w:usb0="20000287" w:usb1="00000003" w:usb2="00000000" w:usb3="00000000" w:csb0="0000019F" w:csb1="00000000"/>
   </w:font>
 </w:fonts>
 </file>
@@ -11202,6 +11286,7 @@
     <w:rsid w:val="0093034B"/>
     <w:rsid w:val="00946AA5"/>
     <w:rsid w:val="00953D97"/>
+    <w:rsid w:val="009844A8"/>
     <w:rsid w:val="009F61B1"/>
     <w:rsid w:val="00A011E1"/>
     <w:rsid w:val="00A04483"/>
@@ -11232,6 +11317,7 @@
     <w:rsid w:val="00F8539E"/>
     <w:rsid w:val="00F970E5"/>
     <w:rsid w:val="00FE6BFD"/>
+    <w:rsid w:val="00FF15DB"/>
   </w:rsids>
   <m:mathPr>
     <m:mathFont m:val="Cambria Math"/>
@@ -12828,6 +12914,19 @@
 </file>
 
 <file path=customXml/item1.xml><?xml version="1.0" encoding="utf-8"?>
+<b:Sources xmlns:b="http://schemas.openxmlformats.org/officeDocument/2006/bibliography" xmlns="http://schemas.openxmlformats.org/officeDocument/2006/bibliography" SelectedStyle="\APASixthEditionOfficeOnline.xsl" StyleName="APA" Version="6"/>
+</file>
+
+<file path=customXml/item2.xml><?xml version="1.0" encoding="utf-8"?>
+<?mso-contentType ?>
+<FormTemplates xmlns="http://schemas.microsoft.com/sharepoint/v3/contenttype/forms">
+  <Display>DocumentLibraryForm</Display>
+  <Edit>DocumentLibraryForm</Edit>
+  <New>DocumentLibraryForm</New>
+</FormTemplates>
+</file>
+
+<file path=customXml/item3.xml><?xml version="1.0" encoding="utf-8"?>
 <ct:contentTypeSchema xmlns:ct="http://schemas.microsoft.com/office/2006/metadata/contentType" xmlns:ma="http://schemas.microsoft.com/office/2006/metadata/properties/metaAttributes" ct:_="" ma:_="" ma:contentTypeName="Document" ma:contentTypeID="0x0101005494D85DF9FF9349870FD0FBC477A908" ma:contentTypeVersion="0" ma:contentTypeDescription="Create a new document." ma:contentTypeScope="" ma:versionID="b8cabc771eab0fbe38000bfb2feb6fe2">
   <xsd:schema xmlns:xsd="http://www.w3.org/2001/XMLSchema" xmlns:xs="http://www.w3.org/2001/XMLSchema" xmlns:p="http://schemas.microsoft.com/office/2006/metadata/properties" targetNamespace="http://schemas.microsoft.com/office/2006/metadata/properties" ma:root="true" ma:fieldsID="b764bea3eb9b1a5be8fd57fac5fb459b">
     <xsd:element name="properties">
@@ -12941,19 +13040,6 @@
 </ct:contentTypeSchema>
 </file>
 
-<file path=customXml/item2.xml><?xml version="1.0" encoding="utf-8"?>
-<?mso-contentType ?>
-<FormTemplates xmlns="http://schemas.microsoft.com/sharepoint/v3/contenttype/forms">
-  <Display>DocumentLibraryForm</Display>
-  <Edit>DocumentLibraryForm</Edit>
-  <New>DocumentLibraryForm</New>
-</FormTemplates>
-</file>
-
-<file path=customXml/item3.xml><?xml version="1.0" encoding="utf-8"?>
-<b:Sources xmlns:b="http://schemas.openxmlformats.org/officeDocument/2006/bibliography" xmlns="http://schemas.openxmlformats.org/officeDocument/2006/bibliography" SelectedStyle="\APASixthEditionOfficeOnline.xsl" StyleName="APA" Version="6"/>
-</file>
-
 <file path=customXml/item4.xml><?xml version="1.0" encoding="utf-8"?>
 <p:properties xmlns:p="http://schemas.microsoft.com/office/2006/metadata/properties" xmlns:xsi="http://www.w3.org/2001/XMLSchema-instance" xmlns:pc="http://schemas.microsoft.com/office/infopath/2007/PartnerControls">
   <documentManagement/>
@@ -12961,6 +13047,22 @@
 </file>
 
 <file path=customXml/itemProps1.xml><?xml version="1.0" encoding="utf-8"?>
+<ds:datastoreItem xmlns:ds="http://schemas.openxmlformats.org/officeDocument/2006/customXml" ds:itemID="{DACBA2D3-B54D-4E9B-B06E-39CB1345C0EE}">
+  <ds:schemaRefs>
+    <ds:schemaRef ds:uri="http://schemas.openxmlformats.org/officeDocument/2006/bibliography"/>
+  </ds:schemaRefs>
+</ds:datastoreItem>
+</file>
+
+<file path=customXml/itemProps2.xml><?xml version="1.0" encoding="utf-8"?>
+<ds:datastoreItem xmlns:ds="http://schemas.openxmlformats.org/officeDocument/2006/customXml" ds:itemID="{54DFF3D6-E673-4AE5-BBB5-825C70E182EB}">
+  <ds:schemaRefs>
+    <ds:schemaRef ds:uri="http://schemas.microsoft.com/sharepoint/v3/contenttype/forms"/>
+  </ds:schemaRefs>
+</ds:datastoreItem>
+</file>
+
+<file path=customXml/itemProps3.xml><?xml version="1.0" encoding="utf-8"?>
 <ds:datastoreItem xmlns:ds="http://schemas.openxmlformats.org/officeDocument/2006/customXml" ds:itemID="{0699A236-4A9F-4A3A-ABBC-25F2D3C9D2E5}">
   <ds:schemaRefs>
     <ds:schemaRef ds:uri="http://schemas.microsoft.com/office/2006/metadata/contentType"/>
@@ -12976,22 +13078,6 @@
 </ds:datastoreItem>
 </file>
 
-<file path=customXml/itemProps2.xml><?xml version="1.0" encoding="utf-8"?>
-<ds:datastoreItem xmlns:ds="http://schemas.openxmlformats.org/officeDocument/2006/customXml" ds:itemID="{54DFF3D6-E673-4AE5-BBB5-825C70E182EB}">
-  <ds:schemaRefs>
-    <ds:schemaRef ds:uri="http://schemas.microsoft.com/sharepoint/v3/contenttype/forms"/>
-  </ds:schemaRefs>
-</ds:datastoreItem>
-</file>
-
-<file path=customXml/itemProps3.xml><?xml version="1.0" encoding="utf-8"?>
-<ds:datastoreItem xmlns:ds="http://schemas.openxmlformats.org/officeDocument/2006/customXml" ds:itemID="{DACBA2D3-B54D-4E9B-B06E-39CB1345C0EE}">
-  <ds:schemaRefs>
-    <ds:schemaRef ds:uri="http://schemas.openxmlformats.org/officeDocument/2006/bibliography"/>
-  </ds:schemaRefs>
-</ds:datastoreItem>
-</file>
-
 <file path=customXml/itemProps4.xml><?xml version="1.0" encoding="utf-8"?>
 <ds:datastoreItem xmlns:ds="http://schemas.openxmlformats.org/officeDocument/2006/customXml" ds:itemID="{C93F8699-E48F-4CDA-AEC5-D69EA27208D5}">
   <ds:schemaRefs>

</xml_diff>

<commit_message>
Adds group docs. Closes #541
</commit_message>
<xml_diff>
--- a/reports/Group/00 - Requirements - Group.docx
+++ b/reports/Group/00 - Requirements - Group.docx
@@ -515,17 +515,21 @@
                   </w:rPr>
                   <w:t xml:space="preserve"> </w:t>
                 </w:r>
+                <w:proofErr w:type="spellStart"/>
+                <w:proofErr w:type="gramStart"/>
                 <w:r>
                   <w:rPr>
                     <w:rFonts w:asciiTheme="majorHAnsi" w:hAnsiTheme="majorHAnsi" w:cstheme="majorHAnsi"/>
                   </w:rPr>
-                  <w:t>Developer, Tester</w:t>
+                  <w:t>Operator,Developer</w:t>
                 </w:r>
+                <w:proofErr w:type="spellEnd"/>
+                <w:proofErr w:type="gramEnd"/>
                 <w:r>
                   <w:rPr>
                     <w:rFonts w:asciiTheme="majorHAnsi" w:hAnsiTheme="majorHAnsi" w:cstheme="majorHAnsi"/>
                   </w:rPr>
-                  <w:t xml:space="preserve"> </w:t>
+                  <w:t xml:space="preserve">, Tester </w:t>
                 </w:r>
               </w:sdtContent>
             </w:sdt>
@@ -790,18 +794,6 @@
                     <w:rFonts w:asciiTheme="majorHAnsi" w:hAnsiTheme="majorHAnsi" w:cstheme="majorHAnsi"/>
                   </w:rPr>
                   <w:t>Developer, Tester</w:t>
-                </w:r>
-                <w:r>
-                  <w:rPr>
-                    <w:rFonts w:asciiTheme="majorHAnsi" w:hAnsiTheme="majorHAnsi" w:cstheme="majorHAnsi"/>
-                  </w:rPr>
-                  <w:t xml:space="preserve">, </w:t>
-                </w:r>
-                <w:r>
-                  <w:rPr>
-                    <w:rFonts w:asciiTheme="majorHAnsi" w:hAnsiTheme="majorHAnsi" w:cstheme="majorHAnsi"/>
-                  </w:rPr>
-                  <w:t>Manager</w:t>
                 </w:r>
                 <w:r>
                   <w:rPr>
@@ -1100,6 +1092,12 @@
                   <w:rPr>
                     <w:rFonts w:asciiTheme="majorHAnsi" w:hAnsiTheme="majorHAnsi" w:cstheme="majorHAnsi"/>
                   </w:rPr>
+                  <w:t>, Manager</w:t>
+                </w:r>
+                <w:r>
+                  <w:rPr>
+                    <w:rFonts w:asciiTheme="majorHAnsi" w:hAnsiTheme="majorHAnsi" w:cstheme="majorHAnsi"/>
+                  </w:rPr>
                   <w:t xml:space="preserve">  </w:t>
                 </w:r>
               </w:sdtContent>
@@ -1231,12 +1229,14 @@
                   </w:rPr>
                   <w:t xml:space="preserve"> </w:t>
                 </w:r>
+                <w:proofErr w:type="spellStart"/>
                 <w:r>
                   <w:rPr>
                     <w:rFonts w:asciiTheme="majorHAnsi" w:hAnsiTheme="majorHAnsi" w:cstheme="majorHAnsi"/>
                   </w:rPr>
                   <w:t>samtambal</w:t>
                 </w:r>
+                <w:proofErr w:type="spellEnd"/>
                 <w:r>
                   <w:rPr>
                     <w:rFonts w:asciiTheme="majorHAnsi" w:hAnsiTheme="majorHAnsi" w:cstheme="majorHAnsi"/>
@@ -1683,20 +1683,31 @@
                   </w:rPr>
                   <w:t xml:space="preserve"> </w:t>
                 </w:r>
+                <w:proofErr w:type="spellStart"/>
                 <w:r>
                   <w:rPr>
                     <w:rFonts w:asciiTheme="majorHAnsi" w:hAnsiTheme="majorHAnsi" w:cstheme="majorHAnsi"/>
                     <w:lang w:val="es-ES"/>
                   </w:rPr>
-                  <w:t>Operator</w:t>
+                  <w:t>Developer</w:t>
                 </w:r>
+                <w:proofErr w:type="spellEnd"/>
                 <w:r>
                   <w:rPr>
                     <w:rFonts w:asciiTheme="majorHAnsi" w:hAnsiTheme="majorHAnsi" w:cstheme="majorHAnsi"/>
                     <w:lang w:val="es-ES"/>
                   </w:rPr>
-                  <w:t>, Developer, Tester</w:t>
+                  <w:t xml:space="preserve">, </w:t>
                 </w:r>
+                <w:proofErr w:type="spellStart"/>
+                <w:r>
+                  <w:rPr>
+                    <w:rFonts w:asciiTheme="majorHAnsi" w:hAnsiTheme="majorHAnsi" w:cstheme="majorHAnsi"/>
+                    <w:lang w:val="es-ES"/>
+                  </w:rPr>
+                  <w:t>Tester</w:t>
+                </w:r>
+                <w:proofErr w:type="spellEnd"/>
                 <w:r>
                   <w:rPr>
                     <w:rFonts w:asciiTheme="majorHAnsi" w:hAnsiTheme="majorHAnsi" w:cstheme="majorHAnsi"/>
@@ -1793,31 +1804,19 @@
                   <w:rPr>
                     <w:rFonts w:asciiTheme="majorHAnsi" w:hAnsiTheme="majorHAnsi" w:cstheme="majorHAnsi"/>
                   </w:rPr>
-                  <w:t>Seville, 1</w:t>
+                  <w:t xml:space="preserve">Seville, </w:t>
                 </w:r>
                 <w:r>
                   <w:rPr>
                     <w:rFonts w:asciiTheme="majorHAnsi" w:hAnsiTheme="majorHAnsi" w:cstheme="majorHAnsi"/>
                   </w:rPr>
-                  <w:t>3</w:t>
+                  <w:t xml:space="preserve">3rd April </w:t>
                 </w:r>
                 <w:r>
                   <w:rPr>
                     <w:rFonts w:asciiTheme="majorHAnsi" w:hAnsiTheme="majorHAnsi" w:cstheme="majorHAnsi"/>
                   </w:rPr>
-                  <w:t xml:space="preserve">th </w:t>
-                </w:r>
-                <w:r>
-                  <w:rPr>
-                    <w:rFonts w:asciiTheme="majorHAnsi" w:hAnsiTheme="majorHAnsi" w:cstheme="majorHAnsi"/>
-                  </w:rPr>
-                  <w:t>March</w:t>
-                </w:r>
-                <w:r>
-                  <w:rPr>
-                    <w:rFonts w:asciiTheme="majorHAnsi" w:hAnsiTheme="majorHAnsi" w:cstheme="majorHAnsi"/>
-                  </w:rPr>
-                  <w:t xml:space="preserve"> 2025</w:t>
+                  <w:t>2025</w:t>
                 </w:r>
                 <w:r>
                   <w:rPr>
@@ -3618,7 +3617,13 @@
         </w:sdtPr>
         <w:sdtContent>
           <w:r>
-            <w:t xml:space="preserve">    </w:t>
+            <w:t xml:space="preserve">  </w:t>
+          </w:r>
+          <w:r>
+            <w:t>X</w:t>
+          </w:r>
+          <w:r>
+            <w:t xml:space="preserve">  </w:t>
           </w:r>
         </w:sdtContent>
       </w:sdt>
@@ -3703,7 +3708,13 @@
         </w:sdtPr>
         <w:sdtContent>
           <w:r>
-            <w:t xml:space="preserve">    </w:t>
+            <w:t xml:space="preserve">  </w:t>
+          </w:r>
+          <w:r>
+            <w:t>X</w:t>
+          </w:r>
+          <w:r>
+            <w:t xml:space="preserve">  </w:t>
           </w:r>
         </w:sdtContent>
       </w:sdt>
@@ -3788,7 +3799,13 @@
         </w:sdtPr>
         <w:sdtContent>
           <w:r>
-            <w:t xml:space="preserve">    </w:t>
+            <w:t xml:space="preserve">  </w:t>
+          </w:r>
+          <w:r>
+            <w:t>X</w:t>
+          </w:r>
+          <w:r>
+            <w:t xml:space="preserve">  </w:t>
           </w:r>
         </w:sdtContent>
       </w:sdt>
@@ -3862,7 +3879,13 @@
         </w:sdtPr>
         <w:sdtContent>
           <w:r>
-            <w:t xml:space="preserve">    </w:t>
+            <w:t xml:space="preserve">  </w:t>
+          </w:r>
+          <w:r>
+            <w:t>X</w:t>
+          </w:r>
+          <w:r>
+            <w:t xml:space="preserve">  </w:t>
           </w:r>
         </w:sdtContent>
       </w:sdt>
@@ -3957,7 +3980,13 @@
         </w:sdtPr>
         <w:sdtContent>
           <w:r>
-            <w:t xml:space="preserve">    </w:t>
+            <w:t xml:space="preserve"> </w:t>
+          </w:r>
+          <w:r>
+            <w:t>X</w:t>
+          </w:r>
+          <w:r>
+            <w:t xml:space="preserve">   </w:t>
           </w:r>
         </w:sdtContent>
       </w:sdt>
@@ -11121,7 +11150,7 @@
   <w:font w:name="Symbol">
     <w:panose1 w:val="05050102010706020507"/>
     <w:charset w:val="02"/>
-    <w:family w:val="roman"/>
+    <w:family w:val="decorative"/>
     <w:pitch w:val="variable"/>
     <w:sig w:usb0="00000000" w:usb1="10000000" w:usb2="00000000" w:usb3="00000000" w:csb0="80000000" w:csb1="00000000"/>
   </w:font>
@@ -11141,10 +11170,10 @@
   </w:font>
   <w:font w:name="Wingdings">
     <w:panose1 w:val="05000000000000000000"/>
-    <w:charset w:val="02"/>
-    <w:family w:val="auto"/>
+    <w:charset w:val="4D"/>
+    <w:family w:val="decorative"/>
     <w:pitch w:val="variable"/>
-    <w:sig w:usb0="00000000" w:usb1="10000000" w:usb2="00000000" w:usb3="00000000" w:csb0="80000000" w:csb1="00000000"/>
+    <w:sig w:usb0="00000003" w:usb1="00000000" w:usb2="00000000" w:usb3="00000000" w:csb0="80000001" w:csb1="00000000"/>
   </w:font>
   <w:font w:name="Calibri">
     <w:panose1 w:val="020F0502020204030204"/>
@@ -11197,11 +11226,26 @@
     <w:pitch w:val="variable"/>
     <w:sig w:usb0="E00002FF" w:usb1="2AC7FDFF" w:usb2="00000016" w:usb3="00000000" w:csb0="0002009F" w:csb1="00000000"/>
   </w:font>
+  <w:font w:name="Aptos">
+    <w:panose1 w:val="020B0004020202020204"/>
+    <w:charset w:val="00"/>
+    <w:family w:val="swiss"/>
+    <w:pitch w:val="variable"/>
+    <w:sig w:usb0="20000287" w:usb1="00000003" w:usb2="00000000" w:usb3="00000000" w:csb0="0000019F" w:csb1="00000000"/>
+  </w:font>
   <w:font w:name="Yu Mincho">
+    <w:panose1 w:val="02020400000000000000"/>
     <w:charset w:val="80"/>
     <w:family w:val="roman"/>
     <w:pitch w:val="variable"/>
     <w:sig w:usb0="800002E7" w:usb1="2AC7FCFF" w:usb2="00000012" w:usb3="00000000" w:csb0="0002009F" w:csb1="00000000"/>
+  </w:font>
+  <w:font w:name="Aptos Display">
+    <w:panose1 w:val="020B0004020202020204"/>
+    <w:charset w:val="00"/>
+    <w:family w:val="swiss"/>
+    <w:pitch w:val="variable"/>
+    <w:sig w:usb0="20000287" w:usb1="00000003" w:usb2="00000000" w:usb3="00000000" w:csb0="0000019F" w:csb1="00000000"/>
   </w:font>
 </w:fonts>
 </file>
@@ -11253,6 +11297,7 @@
     <w:rsid w:val="005B3798"/>
     <w:rsid w:val="005F0460"/>
     <w:rsid w:val="005F5BCD"/>
+    <w:rsid w:val="00603A8C"/>
     <w:rsid w:val="006206EC"/>
     <w:rsid w:val="00622486"/>
     <w:rsid w:val="00693ED9"/>
@@ -11280,6 +11325,7 @@
     <w:rsid w:val="00B55352"/>
     <w:rsid w:val="00BB0EAB"/>
     <w:rsid w:val="00C17266"/>
+    <w:rsid w:val="00C2692D"/>
     <w:rsid w:val="00C63AB0"/>
     <w:rsid w:val="00C73F98"/>
     <w:rsid w:val="00C9535D"/>
@@ -12899,6 +12945,25 @@
 </file>
 
 <file path=customXml/item1.xml><?xml version="1.0" encoding="utf-8"?>
+<p:properties xmlns:p="http://schemas.microsoft.com/office/2006/metadata/properties" xmlns:xsi="http://www.w3.org/2001/XMLSchema-instance" xmlns:pc="http://schemas.microsoft.com/office/infopath/2007/PartnerControls">
+  <documentManagement/>
+</p:properties>
+</file>
+
+<file path=customXml/item2.xml><?xml version="1.0" encoding="utf-8"?>
+<b:Sources xmlns:b="http://schemas.openxmlformats.org/officeDocument/2006/bibliography" xmlns="http://schemas.openxmlformats.org/officeDocument/2006/bibliography" SelectedStyle="\APASixthEditionOfficeOnline.xsl" StyleName="APA" Version="6"/>
+</file>
+
+<file path=customXml/item3.xml><?xml version="1.0" encoding="utf-8"?>
+<?mso-contentType ?>
+<FormTemplates xmlns="http://schemas.microsoft.com/sharepoint/v3/contenttype/forms">
+  <Display>DocumentLibraryForm</Display>
+  <Edit>DocumentLibraryForm</Edit>
+  <New>DocumentLibraryForm</New>
+</FormTemplates>
+</file>
+
+<file path=customXml/item4.xml><?xml version="1.0" encoding="utf-8"?>
 <ct:contentTypeSchema xmlns:ct="http://schemas.microsoft.com/office/2006/metadata/contentType" xmlns:ma="http://schemas.microsoft.com/office/2006/metadata/properties/metaAttributes" ct:_="" ma:_="" ma:contentTypeName="Document" ma:contentTypeID="0x0101005494D85DF9FF9349870FD0FBC477A908" ma:contentTypeVersion="0" ma:contentTypeDescription="Create a new document." ma:contentTypeScope="" ma:versionID="b8cabc771eab0fbe38000bfb2feb6fe2">
   <xsd:schema xmlns:xsd="http://www.w3.org/2001/XMLSchema" xmlns:xs="http://www.w3.org/2001/XMLSchema" xmlns:p="http://schemas.microsoft.com/office/2006/metadata/properties" targetNamespace="http://schemas.microsoft.com/office/2006/metadata/properties" ma:root="true" ma:fieldsID="b764bea3eb9b1a5be8fd57fac5fb459b">
     <xsd:element name="properties">
@@ -13012,26 +13077,32 @@
 </ct:contentTypeSchema>
 </file>
 
-<file path=customXml/item2.xml><?xml version="1.0" encoding="utf-8"?>
-<?mso-contentType ?>
-<FormTemplates xmlns="http://schemas.microsoft.com/sharepoint/v3/contenttype/forms">
-  <Display>DocumentLibraryForm</Display>
-  <Edit>DocumentLibraryForm</Edit>
-  <New>DocumentLibraryForm</New>
-</FormTemplates>
+<file path=customXml/itemProps1.xml><?xml version="1.0" encoding="utf-8"?>
+<ds:datastoreItem xmlns:ds="http://schemas.openxmlformats.org/officeDocument/2006/customXml" ds:itemID="{C93F8699-E48F-4CDA-AEC5-D69EA27208D5}">
+  <ds:schemaRefs>
+    <ds:schemaRef ds:uri="http://schemas.microsoft.com/office/2006/metadata/properties"/>
+    <ds:schemaRef ds:uri="http://schemas.microsoft.com/office/infopath/2007/PartnerControls"/>
+  </ds:schemaRefs>
+</ds:datastoreItem>
 </file>
 
-<file path=customXml/item3.xml><?xml version="1.0" encoding="utf-8"?>
-<b:Sources xmlns:b="http://schemas.openxmlformats.org/officeDocument/2006/bibliography" xmlns="http://schemas.openxmlformats.org/officeDocument/2006/bibliography" SelectedStyle="\APASixthEditionOfficeOnline.xsl" StyleName="APA" Version="6"/>
+<file path=customXml/itemProps2.xml><?xml version="1.0" encoding="utf-8"?>
+<ds:datastoreItem xmlns:ds="http://schemas.openxmlformats.org/officeDocument/2006/customXml" ds:itemID="{DACBA2D3-B54D-4E9B-B06E-39CB1345C0EE}">
+  <ds:schemaRefs>
+    <ds:schemaRef ds:uri="http://schemas.openxmlformats.org/officeDocument/2006/bibliography"/>
+  </ds:schemaRefs>
+</ds:datastoreItem>
 </file>
 
-<file path=customXml/item4.xml><?xml version="1.0" encoding="utf-8"?>
-<p:properties xmlns:p="http://schemas.microsoft.com/office/2006/metadata/properties" xmlns:xsi="http://www.w3.org/2001/XMLSchema-instance" xmlns:pc="http://schemas.microsoft.com/office/infopath/2007/PartnerControls">
-  <documentManagement/>
-</p:properties>
+<file path=customXml/itemProps3.xml><?xml version="1.0" encoding="utf-8"?>
+<ds:datastoreItem xmlns:ds="http://schemas.openxmlformats.org/officeDocument/2006/customXml" ds:itemID="{54DFF3D6-E673-4AE5-BBB5-825C70E182EB}">
+  <ds:schemaRefs>
+    <ds:schemaRef ds:uri="http://schemas.microsoft.com/sharepoint/v3/contenttype/forms"/>
+  </ds:schemaRefs>
+</ds:datastoreItem>
 </file>
 
-<file path=customXml/itemProps1.xml><?xml version="1.0" encoding="utf-8"?>
+<file path=customXml/itemProps4.xml><?xml version="1.0" encoding="utf-8"?>
 <ds:datastoreItem xmlns:ds="http://schemas.openxmlformats.org/officeDocument/2006/customXml" ds:itemID="{0699A236-4A9F-4A3A-ABBC-25F2D3C9D2E5}">
   <ds:schemaRefs>
     <ds:schemaRef ds:uri="http://schemas.microsoft.com/office/2006/metadata/contentType"/>
@@ -13045,29 +13116,4 @@
     <ds:schemaRef ds:uri="http://schemas.microsoft.com/office/infopath/2007/PartnerControls"/>
   </ds:schemaRefs>
 </ds:datastoreItem>
-</file>
-
-<file path=customXml/itemProps2.xml><?xml version="1.0" encoding="utf-8"?>
-<ds:datastoreItem xmlns:ds="http://schemas.openxmlformats.org/officeDocument/2006/customXml" ds:itemID="{54DFF3D6-E673-4AE5-BBB5-825C70E182EB}">
-  <ds:schemaRefs>
-    <ds:schemaRef ds:uri="http://schemas.microsoft.com/sharepoint/v3/contenttype/forms"/>
-  </ds:schemaRefs>
-</ds:datastoreItem>
-</file>
-
-<file path=customXml/itemProps3.xml><?xml version="1.0" encoding="utf-8"?>
-<ds:datastoreItem xmlns:ds="http://schemas.openxmlformats.org/officeDocument/2006/customXml" ds:itemID="{DACBA2D3-B54D-4E9B-B06E-39CB1345C0EE}">
-  <ds:schemaRefs>
-    <ds:schemaRef ds:uri="http://schemas.openxmlformats.org/officeDocument/2006/bibliography"/>
-  </ds:schemaRefs>
-</ds:datastoreItem>
-</file>
-
-<file path=customXml/itemProps4.xml><?xml version="1.0" encoding="utf-8"?>
-<ds:datastoreItem xmlns:ds="http://schemas.openxmlformats.org/officeDocument/2006/customXml" ds:itemID="{C93F8699-E48F-4CDA-AEC5-D69EA27208D5}">
-  <ds:schemaRefs>
-    <ds:schemaRef ds:uri="http://schemas.microsoft.com/office/2006/metadata/properties"/>
-    <ds:schemaRef ds:uri="http://schemas.microsoft.com/office/infopath/2007/PartnerControls"/>
-  </ds:schemaRefs>
-</ds:datastoreItem>
 </file>
</xml_diff>

<commit_message>
Adds group doc. Closes #740
</commit_message>
<xml_diff>
--- a/reports/Group/00 - Requirements - Group.docx
+++ b/reports/Group/00 - Requirements - Group.docx
@@ -515,21 +515,11 @@
                   </w:rPr>
                   <w:t xml:space="preserve"> </w:t>
                 </w:r>
-                <w:proofErr w:type="spellStart"/>
-                <w:proofErr w:type="gramStart"/>
                 <w:r>
                   <w:rPr>
                     <w:rFonts w:asciiTheme="majorHAnsi" w:hAnsiTheme="majorHAnsi" w:cstheme="majorHAnsi"/>
                   </w:rPr>
-                  <w:t>Operator,Developer</w:t>
-                </w:r>
-                <w:proofErr w:type="spellEnd"/>
-                <w:proofErr w:type="gramEnd"/>
-                <w:r>
-                  <w:rPr>
-                    <w:rFonts w:asciiTheme="majorHAnsi" w:hAnsiTheme="majorHAnsi" w:cstheme="majorHAnsi"/>
-                  </w:rPr>
-                  <w:t xml:space="preserve">, Tester </w:t>
+                  <w:t xml:space="preserve">Developer, Tester </w:t>
                 </w:r>
               </w:sdtContent>
             </w:sdt>
@@ -1684,6 +1674,14 @@
                   <w:t xml:space="preserve"> </w:t>
                 </w:r>
                 <w:proofErr w:type="spellStart"/>
+                <w:proofErr w:type="gramStart"/>
+                <w:r>
+                  <w:rPr>
+                    <w:rFonts w:asciiTheme="majorHAnsi" w:hAnsiTheme="majorHAnsi" w:cstheme="majorHAnsi"/>
+                    <w:lang w:val="es-ES"/>
+                  </w:rPr>
+                  <w:t>Operator,</w:t>
+                </w:r>
                 <w:r>
                   <w:rPr>
                     <w:rFonts w:asciiTheme="majorHAnsi" w:hAnsiTheme="majorHAnsi" w:cstheme="majorHAnsi"/>
@@ -1692,6 +1690,7 @@
                   <w:t>Developer</w:t>
                 </w:r>
                 <w:proofErr w:type="spellEnd"/>
+                <w:proofErr w:type="gramEnd"/>
                 <w:r>
                   <w:rPr>
                     <w:rFonts w:asciiTheme="majorHAnsi" w:hAnsiTheme="majorHAnsi" w:cstheme="majorHAnsi"/>
@@ -1810,19 +1809,7 @@
                   <w:rPr>
                     <w:rFonts w:asciiTheme="majorHAnsi" w:hAnsiTheme="majorHAnsi" w:cstheme="majorHAnsi"/>
                   </w:rPr>
-                  <w:t xml:space="preserve">3rd April </w:t>
-                </w:r>
-                <w:r>
-                  <w:rPr>
-                    <w:rFonts w:asciiTheme="majorHAnsi" w:hAnsiTheme="majorHAnsi" w:cstheme="majorHAnsi"/>
-                  </w:rPr>
-                  <w:t>2025</w:t>
-                </w:r>
-                <w:r>
-                  <w:rPr>
-                    <w:rFonts w:asciiTheme="majorHAnsi" w:hAnsiTheme="majorHAnsi" w:cstheme="majorHAnsi"/>
-                  </w:rPr>
-                  <w:t xml:space="preserve"> </w:t>
+                  <w:t>26th May 2025</w:t>
                 </w:r>
               </w:sdtContent>
             </w:sdt>
@@ -4070,7 +4057,13 @@
         </w:sdtPr>
         <w:sdtContent>
           <w:r>
-            <w:t xml:space="preserve">    </w:t>
+            <w:t xml:space="preserve">  </w:t>
+          </w:r>
+          <w:r>
+            <w:t>X</w:t>
+          </w:r>
+          <w:r>
+            <w:t xml:space="preserve">  </w:t>
           </w:r>
         </w:sdtContent>
       </w:sdt>
@@ -4165,7 +4158,13 @@
         </w:sdtPr>
         <w:sdtContent>
           <w:r>
-            <w:t xml:space="preserve">    </w:t>
+            <w:t xml:space="preserve">  </w:t>
+          </w:r>
+          <w:r>
+            <w:t>X</w:t>
+          </w:r>
+          <w:r>
+            <w:t xml:space="preserve">  </w:t>
           </w:r>
         </w:sdtContent>
       </w:sdt>
@@ -4216,7 +4215,13 @@
         </w:sdtPr>
         <w:sdtContent>
           <w:r>
-            <w:t xml:space="preserve">    </w:t>
+            <w:t xml:space="preserve">  </w:t>
+          </w:r>
+          <w:r>
+            <w:t>X</w:t>
+          </w:r>
+          <w:r>
+            <w:t xml:space="preserve">  </w:t>
           </w:r>
         </w:sdtContent>
       </w:sdt>
@@ -4250,7 +4255,13 @@
         </w:sdtPr>
         <w:sdtContent>
           <w:r>
-            <w:t xml:space="preserve">    </w:t>
+            <w:t xml:space="preserve">  </w:t>
+          </w:r>
+          <w:r>
+            <w:t>X</w:t>
+          </w:r>
+          <w:r>
+            <w:t xml:space="preserve">  </w:t>
           </w:r>
         </w:sdtContent>
       </w:sdt>
@@ -4422,7 +4433,13 @@
         </w:sdtPr>
         <w:sdtContent>
           <w:r>
-            <w:t xml:space="preserve">    </w:t>
+            <w:t xml:space="preserve">  </w:t>
+          </w:r>
+          <w:r>
+            <w:t>X</w:t>
+          </w:r>
+          <w:r>
+            <w:t xml:space="preserve">  </w:t>
           </w:r>
         </w:sdtContent>
       </w:sdt>
@@ -11187,7 +11204,7 @@
     <w:charset w:val="00"/>
     <w:family w:val="swiss"/>
     <w:pitch w:val="variable"/>
-    <w:sig w:usb0="E0002EFF" w:usb1="C000785B" w:usb2="00000009" w:usb3="00000000" w:csb0="000001FF" w:csb1="00000000"/>
+    <w:sig w:usb0="E0002AFF" w:usb1="C0007843" w:usb2="00000009" w:usb3="00000000" w:csb0="000001FF" w:csb1="00000000"/>
   </w:font>
   <w:font w:name="Calibri Light">
     <w:panose1 w:val="020F0302020204030204"/>
@@ -11209,7 +11226,7 @@
     <w:charset w:val="00"/>
     <w:family w:val="roman"/>
     <w:pitch w:val="variable"/>
-    <w:sig w:usb0="E00006FF" w:usb1="420024FF" w:usb2="02000000" w:usb3="00000000" w:csb0="0000019F" w:csb1="00000000"/>
+    <w:sig w:usb0="E00002FF" w:usb1="420024FF" w:usb2="00000000" w:usb3="00000000" w:csb0="0000019F" w:csb1="00000000"/>
   </w:font>
   <w:font w:name="Segoe UI Symbol">
     <w:panose1 w:val="020B0502040204020203"/>
@@ -11283,6 +11300,7 @@
     <w:rsid w:val="00364D10"/>
     <w:rsid w:val="003B5C99"/>
     <w:rsid w:val="003C317A"/>
+    <w:rsid w:val="003E7F06"/>
     <w:rsid w:val="0040200D"/>
     <w:rsid w:val="00406F8A"/>
     <w:rsid w:val="004123E0"/>
@@ -11308,6 +11326,7 @@
     <w:rsid w:val="00790E22"/>
     <w:rsid w:val="00802250"/>
     <w:rsid w:val="0082287A"/>
+    <w:rsid w:val="00823F5A"/>
     <w:rsid w:val="008B1087"/>
     <w:rsid w:val="008B2B2C"/>
     <w:rsid w:val="008E4C14"/>
@@ -12945,25 +12964,16 @@
 </file>
 
 <file path=customXml/item1.xml><?xml version="1.0" encoding="utf-8"?>
+<b:Sources xmlns:b="http://schemas.openxmlformats.org/officeDocument/2006/bibliography" xmlns="http://schemas.openxmlformats.org/officeDocument/2006/bibliography" SelectedStyle="\APASixthEditionOfficeOnline.xsl" StyleName="APA" Version="6"/>
+</file>
+
+<file path=customXml/item2.xml><?xml version="1.0" encoding="utf-8"?>
 <p:properties xmlns:p="http://schemas.microsoft.com/office/2006/metadata/properties" xmlns:xsi="http://www.w3.org/2001/XMLSchema-instance" xmlns:pc="http://schemas.microsoft.com/office/infopath/2007/PartnerControls">
   <documentManagement/>
 </p:properties>
 </file>
 
-<file path=customXml/item2.xml><?xml version="1.0" encoding="utf-8"?>
-<b:Sources xmlns:b="http://schemas.openxmlformats.org/officeDocument/2006/bibliography" xmlns="http://schemas.openxmlformats.org/officeDocument/2006/bibliography" SelectedStyle="\APASixthEditionOfficeOnline.xsl" StyleName="APA" Version="6"/>
-</file>
-
 <file path=customXml/item3.xml><?xml version="1.0" encoding="utf-8"?>
-<?mso-contentType ?>
-<FormTemplates xmlns="http://schemas.microsoft.com/sharepoint/v3/contenttype/forms">
-  <Display>DocumentLibraryForm</Display>
-  <Edit>DocumentLibraryForm</Edit>
-  <New>DocumentLibraryForm</New>
-</FormTemplates>
-</file>
-
-<file path=customXml/item4.xml><?xml version="1.0" encoding="utf-8"?>
 <ct:contentTypeSchema xmlns:ct="http://schemas.microsoft.com/office/2006/metadata/contentType" xmlns:ma="http://schemas.microsoft.com/office/2006/metadata/properties/metaAttributes" ct:_="" ma:_="" ma:contentTypeName="Document" ma:contentTypeID="0x0101005494D85DF9FF9349870FD0FBC477A908" ma:contentTypeVersion="0" ma:contentTypeDescription="Create a new document." ma:contentTypeScope="" ma:versionID="b8cabc771eab0fbe38000bfb2feb6fe2">
   <xsd:schema xmlns:xsd="http://www.w3.org/2001/XMLSchema" xmlns:xs="http://www.w3.org/2001/XMLSchema" xmlns:p="http://schemas.microsoft.com/office/2006/metadata/properties" targetNamespace="http://schemas.microsoft.com/office/2006/metadata/properties" ma:root="true" ma:fieldsID="b764bea3eb9b1a5be8fd57fac5fb459b">
     <xsd:element name="properties">
@@ -13077,7 +13087,24 @@
 </ct:contentTypeSchema>
 </file>
 
+<file path=customXml/item4.xml><?xml version="1.0" encoding="utf-8"?>
+<?mso-contentType ?>
+<FormTemplates xmlns="http://schemas.microsoft.com/sharepoint/v3/contenttype/forms">
+  <Display>DocumentLibraryForm</Display>
+  <Edit>DocumentLibraryForm</Edit>
+  <New>DocumentLibraryForm</New>
+</FormTemplates>
+</file>
+
 <file path=customXml/itemProps1.xml><?xml version="1.0" encoding="utf-8"?>
+<ds:datastoreItem xmlns:ds="http://schemas.openxmlformats.org/officeDocument/2006/customXml" ds:itemID="{DACBA2D3-B54D-4E9B-B06E-39CB1345C0EE}">
+  <ds:schemaRefs>
+    <ds:schemaRef ds:uri="http://schemas.openxmlformats.org/officeDocument/2006/bibliography"/>
+  </ds:schemaRefs>
+</ds:datastoreItem>
+</file>
+
+<file path=customXml/itemProps2.xml><?xml version="1.0" encoding="utf-8"?>
 <ds:datastoreItem xmlns:ds="http://schemas.openxmlformats.org/officeDocument/2006/customXml" ds:itemID="{C93F8699-E48F-4CDA-AEC5-D69EA27208D5}">
   <ds:schemaRefs>
     <ds:schemaRef ds:uri="http://schemas.microsoft.com/office/2006/metadata/properties"/>
@@ -13086,23 +13113,7 @@
 </ds:datastoreItem>
 </file>
 
-<file path=customXml/itemProps2.xml><?xml version="1.0" encoding="utf-8"?>
-<ds:datastoreItem xmlns:ds="http://schemas.openxmlformats.org/officeDocument/2006/customXml" ds:itemID="{DACBA2D3-B54D-4E9B-B06E-39CB1345C0EE}">
-  <ds:schemaRefs>
-    <ds:schemaRef ds:uri="http://schemas.openxmlformats.org/officeDocument/2006/bibliography"/>
-  </ds:schemaRefs>
-</ds:datastoreItem>
-</file>
-
 <file path=customXml/itemProps3.xml><?xml version="1.0" encoding="utf-8"?>
-<ds:datastoreItem xmlns:ds="http://schemas.openxmlformats.org/officeDocument/2006/customXml" ds:itemID="{54DFF3D6-E673-4AE5-BBB5-825C70E182EB}">
-  <ds:schemaRefs>
-    <ds:schemaRef ds:uri="http://schemas.microsoft.com/sharepoint/v3/contenttype/forms"/>
-  </ds:schemaRefs>
-</ds:datastoreItem>
-</file>
-
-<file path=customXml/itemProps4.xml><?xml version="1.0" encoding="utf-8"?>
 <ds:datastoreItem xmlns:ds="http://schemas.openxmlformats.org/officeDocument/2006/customXml" ds:itemID="{0699A236-4A9F-4A3A-ABBC-25F2D3C9D2E5}">
   <ds:schemaRefs>
     <ds:schemaRef ds:uri="http://schemas.microsoft.com/office/2006/metadata/contentType"/>
@@ -13116,4 +13127,12 @@
     <ds:schemaRef ds:uri="http://schemas.microsoft.com/office/infopath/2007/PartnerControls"/>
   </ds:schemaRefs>
 </ds:datastoreItem>
+</file>
+
+<file path=customXml/itemProps4.xml><?xml version="1.0" encoding="utf-8"?>
+<ds:datastoreItem xmlns:ds="http://schemas.openxmlformats.org/officeDocument/2006/customXml" ds:itemID="{54DFF3D6-E673-4AE5-BBB5-825C70E182EB}">
+  <ds:schemaRefs>
+    <ds:schemaRef ds:uri="http://schemas.microsoft.com/sharepoint/v3/contenttype/forms"/>
+  </ds:schemaRefs>
+</ds:datastoreItem>
 </file>
</xml_diff>